<commit_message>
Related Work done almostly.
March 22,2020
</commit_message>
<xml_diff>
--- a/论文（仮）.docx
+++ b/论文（仮）.docx
@@ -377,7 +377,128 @@
           <w:szCs w:val="28"/>
           <w:lang w:val="en-US" w:eastAsia="zh-CN"/>
         </w:rPr>
-        <w:t>。【到时候补一下古代壁画常见的病害图】此外，在风格上，古代和现代的作品之间也存在明显差异，而互联网上开源的数据集的组成多为现代风格图像或者自然风景等，对于古代艺术作品的图像收录较少。因此，对于虚拟修复古代壁画的深度学习方法，仍需要进行探究，以期获得在视觉上最为合理的修复结果。</w:t>
+        <w:t>。【到时候补一下古代壁画常见的病害图】</w:t>
+      </w:r>
+    </w:p>
+    <w:p>
+      <w:pPr>
+        <w:ind w:firstLine="420" w:firstLineChars="0"/>
+        <w:rPr>
+          <w:rFonts w:hint="eastAsia"/>
+          <w:sz w:val="28"/>
+          <w:szCs w:val="28"/>
+          <w:lang w:val="en-US" w:eastAsia="zh-CN"/>
+        </w:rPr>
+      </w:pPr>
+      <w:r>
+        <w:rPr>
+          <w:rFonts w:hint="eastAsia"/>
+          <w:sz w:val="28"/>
+          <w:szCs w:val="28"/>
+          <w:lang w:val="en-US" w:eastAsia="zh-CN"/>
+        </w:rPr>
+        <w:drawing>
+          <wp:inline distT="0" distB="0" distL="114300" distR="114300">
+            <wp:extent cx="2352675" cy="1764030"/>
+            <wp:effectExtent l="0" t="0" r="9525" b="3810"/>
+            <wp:docPr id="5" name="图片 5" descr="病害示例"/>
+            <wp:cNvGraphicFramePr>
+              <a:graphicFrameLocks xmlns:a="http://schemas.openxmlformats.org/drawingml/2006/main" noChangeAspect="1"/>
+            </wp:cNvGraphicFramePr>
+            <a:graphic xmlns:a="http://schemas.openxmlformats.org/drawingml/2006/main">
+              <a:graphicData uri="http://schemas.openxmlformats.org/drawingml/2006/picture">
+                <pic:pic xmlns:pic="http://schemas.openxmlformats.org/drawingml/2006/picture">
+                  <pic:nvPicPr>
+                    <pic:cNvPr id="5" name="图片 5" descr="病害示例"/>
+                    <pic:cNvPicPr>
+                      <a:picLocks noChangeAspect="1"/>
+                    </pic:cNvPicPr>
+                  </pic:nvPicPr>
+                  <pic:blipFill>
+                    <a:blip r:embed="rId4"/>
+                    <a:stretch>
+                      <a:fillRect/>
+                    </a:stretch>
+                  </pic:blipFill>
+                  <pic:spPr>
+                    <a:xfrm>
+                      <a:off x="0" y="0"/>
+                      <a:ext cx="2352675" cy="1764030"/>
+                    </a:xfrm>
+                    <a:prstGeom prst="rect">
+                      <a:avLst/>
+                    </a:prstGeom>
+                  </pic:spPr>
+                </pic:pic>
+              </a:graphicData>
+            </a:graphic>
+          </wp:inline>
+        </w:drawing>
+      </w:r>
+      <w:r>
+        <w:rPr>
+          <w:rFonts w:hint="eastAsia"/>
+          <w:sz w:val="28"/>
+          <w:szCs w:val="28"/>
+          <w:lang w:val="en-US" w:eastAsia="zh-CN"/>
+        </w:rPr>
+        <w:drawing>
+          <wp:inline distT="0" distB="0" distL="114300" distR="114300">
+            <wp:extent cx="2334895" cy="1750060"/>
+            <wp:effectExtent l="0" t="0" r="12065" b="2540"/>
+            <wp:docPr id="6" name="图片 6" descr="病害示例2"/>
+            <wp:cNvGraphicFramePr>
+              <a:graphicFrameLocks xmlns:a="http://schemas.openxmlformats.org/drawingml/2006/main" noChangeAspect="1"/>
+            </wp:cNvGraphicFramePr>
+            <a:graphic xmlns:a="http://schemas.openxmlformats.org/drawingml/2006/main">
+              <a:graphicData uri="http://schemas.openxmlformats.org/drawingml/2006/picture">
+                <pic:pic xmlns:pic="http://schemas.openxmlformats.org/drawingml/2006/picture">
+                  <pic:nvPicPr>
+                    <pic:cNvPr id="6" name="图片 6" descr="病害示例2"/>
+                    <pic:cNvPicPr>
+                      <a:picLocks noChangeAspect="1"/>
+                    </pic:cNvPicPr>
+                  </pic:nvPicPr>
+                  <pic:blipFill>
+                    <a:blip r:embed="rId5"/>
+                    <a:stretch>
+                      <a:fillRect/>
+                    </a:stretch>
+                  </pic:blipFill>
+                  <pic:spPr>
+                    <a:xfrm>
+                      <a:off x="0" y="0"/>
+                      <a:ext cx="2334895" cy="1750060"/>
+                    </a:xfrm>
+                    <a:prstGeom prst="rect">
+                      <a:avLst/>
+                    </a:prstGeom>
+                  </pic:spPr>
+                </pic:pic>
+              </a:graphicData>
+            </a:graphic>
+          </wp:inline>
+        </w:drawing>
+      </w:r>
+    </w:p>
+    <w:p>
+      <w:pPr>
+        <w:ind w:firstLine="420" w:firstLineChars="0"/>
+        <w:rPr>
+          <w:rFonts w:hint="eastAsia"/>
+          <w:sz w:val="28"/>
+          <w:szCs w:val="28"/>
+          <w:lang w:val="en-US" w:eastAsia="zh-CN"/>
+        </w:rPr>
+      </w:pPr>
+      <w:r>
+        <w:rPr>
+          <w:rFonts w:hint="eastAsia"/>
+          <w:sz w:val="28"/>
+          <w:szCs w:val="28"/>
+          <w:lang w:val="en-US" w:eastAsia="zh-CN"/>
+        </w:rPr>
+        <w:t>此外，在风格上，古代和现代的作品之间也存在明显差异，而互联网上开源的数据集的组成多为现代风格图像或者自然风景等，对于古代艺术作品的图像收录较少。因此，对于虚拟修复古代壁画的深度学习方法，仍需要进行探究，以期获得在视觉上最为合理的修复结果。</w:t>
       </w:r>
     </w:p>
     <w:p>
@@ -421,13 +542,24 @@
           <w:szCs w:val="28"/>
           <w:lang w:val="en-US" w:eastAsia="zh-CN"/>
         </w:rPr>
-        <w:t>,GAN)进行语义图像修复(Semantic Inpainting)。Pathak</w:t>
-      </w:r>
-      <w:r>
-        <w:rPr>
-          <w:rFonts w:hint="eastAsia"/>
-          <w:sz w:val="28"/>
-          <w:szCs w:val="28"/>
+        <w:t>,GAN)进行语义图像修复(Semantic Inpainting)。</w:t>
+      </w:r>
+      <w:r>
+        <w:rPr>
+          <w:rFonts w:hint="eastAsia"/>
+          <w:sz w:val="28"/>
+          <w:szCs w:val="28"/>
+          <w:highlight w:val="yellow"/>
+          <w:lang w:val="en-US" w:eastAsia="zh-CN"/>
+        </w:rPr>
+        <w:t>Pathak</w:t>
+      </w:r>
+      <w:r>
+        <w:rPr>
+          <w:rFonts w:hint="eastAsia"/>
+          <w:sz w:val="28"/>
+          <w:szCs w:val="28"/>
+          <w:highlight w:val="yellow"/>
           <w:vertAlign w:val="superscript"/>
           <w:lang w:val="en-US" w:eastAsia="zh-CN"/>
         </w:rPr>
@@ -440,13 +572,24 @@
           <w:szCs w:val="28"/>
           <w:lang w:val="en-US" w:eastAsia="zh-CN"/>
         </w:rPr>
-        <w:t>等提出的的ContextEncoder(CE)是语义图像修复方面的开创性方法，是一种基于编码器-解码器结构的对抗生成网络的方法。这种方法给定了缺失区域的掩膜，以此训练神经网络进行上下文的编码，进而完成对缺损区域的预测。这种方法的缺点是，在缺损形状随机的情况下易造成修复出的图像模糊，它只在训练过程中而并未在推断过程中利用掩膜的结构。对于不同形状的掩膜也需要单独训练。基于考古行业的需要，我们应采取不需要掩膜即可训练神经网络的方法，这样在修复时可对任意形状的掩膜进行修复，对于没有计算机科学专业背景的文保工作者可以降低其工作的难度。Yeh</w:t>
-      </w:r>
-      <w:r>
-        <w:rPr>
-          <w:rFonts w:hint="eastAsia"/>
-          <w:sz w:val="28"/>
-          <w:szCs w:val="28"/>
+        <w:t>等提出的ContextEncoder(CE)是语义图像修复方面的开创性方法，是一种基于编码器-解码器结构的对抗生成网络的方法。这种方法给定了缺失区域的掩膜，以此训练神经网络进行上下文的编码，进而完成对缺损区域的预测。这种方法的缺点是，在缺损形状随机的情况下易造成修复出的图像模糊，它只在训练过程中而并未在推断过程中利用掩膜的结构。对于不同形状的掩膜也需要单独训练。基于考古行业的需要，我们应采取不需要掩膜即可训练神经网络的方法，这样在修复时可对任意形状的掩膜进行修复，对于没有计算机科学专业背景的文保工作者可以降低其工作的难度。</w:t>
+      </w:r>
+      <w:r>
+        <w:rPr>
+          <w:rFonts w:hint="eastAsia"/>
+          <w:sz w:val="28"/>
+          <w:szCs w:val="28"/>
+          <w:highlight w:val="yellow"/>
+          <w:lang w:val="en-US" w:eastAsia="zh-CN"/>
+        </w:rPr>
+        <w:t>Yeh</w:t>
+      </w:r>
+      <w:r>
+        <w:rPr>
+          <w:rFonts w:hint="eastAsia"/>
+          <w:sz w:val="28"/>
+          <w:szCs w:val="28"/>
+          <w:highlight w:val="yellow"/>
           <w:vertAlign w:val="superscript"/>
           <w:lang w:val="en-US" w:eastAsia="zh-CN"/>
         </w:rPr>
@@ -460,113 +603,1237 @@
           <w:lang w:val="en-US" w:eastAsia="zh-CN"/>
         </w:rPr>
         <w:t>等采用的基于DCGAN(Deep Convolutional GAN)的方法可以很好地迎合这一需要。本文将采用基于DCGAN的深度学习方法和传统方法的组合方法来完成对古代壁画的虚拟修复。</w:t>
+      </w:r>
+    </w:p>
+    <w:p>
+      <w:pPr>
+        <w:ind w:firstLine="420" w:firstLineChars="0"/>
+        <w:rPr>
+          <w:rFonts w:hint="eastAsia"/>
+          <w:sz w:val="28"/>
+          <w:szCs w:val="28"/>
+          <w:lang w:val="en-US" w:eastAsia="zh-CN"/>
+        </w:rPr>
+      </w:pPr>
+      <w:r>
+        <w:rPr>
+          <w:rFonts w:hint="eastAsia"/>
+          <w:sz w:val="28"/>
+          <w:szCs w:val="28"/>
+          <w:lang w:val="en-US" w:eastAsia="zh-CN"/>
+        </w:rPr>
+        <w:t>【文章结构】</w:t>
+      </w:r>
+    </w:p>
+    <w:p>
+      <w:pPr>
+        <w:ind w:firstLine="420" w:firstLineChars="0"/>
+        <w:rPr>
+          <w:rFonts w:hint="eastAsia"/>
+          <w:sz w:val="28"/>
+          <w:szCs w:val="28"/>
+          <w:lang w:val="en-US" w:eastAsia="zh-CN"/>
+        </w:rPr>
+      </w:pPr>
+      <w:r>
+        <w:rPr>
+          <w:rFonts w:hint="eastAsia"/>
+          <w:sz w:val="28"/>
+          <w:szCs w:val="28"/>
+          <w:lang w:val="en-US" w:eastAsia="zh-CN"/>
+        </w:rPr>
+        <w:t>第一章 绪论</w:t>
+      </w:r>
+    </w:p>
+    <w:p>
+      <w:pPr>
+        <w:ind w:firstLine="420" w:firstLineChars="0"/>
+        <w:rPr>
+          <w:rFonts w:hint="eastAsia"/>
+          <w:sz w:val="28"/>
+          <w:szCs w:val="28"/>
+          <w:lang w:val="en-US" w:eastAsia="zh-CN"/>
+        </w:rPr>
+      </w:pPr>
+      <w:r>
+        <w:rPr>
+          <w:rFonts w:hint="eastAsia"/>
+          <w:sz w:val="28"/>
+          <w:szCs w:val="28"/>
+          <w:lang w:val="en-US" w:eastAsia="zh-CN"/>
+        </w:rPr>
+        <w:t>第二章 相关工作</w:t>
+      </w:r>
+    </w:p>
+    <w:p>
+      <w:pPr>
+        <w:ind w:firstLine="420" w:firstLineChars="0"/>
+        <w:rPr>
+          <w:rFonts w:hint="eastAsia"/>
+          <w:sz w:val="28"/>
+          <w:szCs w:val="28"/>
+          <w:lang w:val="en-US" w:eastAsia="zh-CN"/>
+        </w:rPr>
+      </w:pPr>
+      <w:r>
+        <w:rPr>
+          <w:rFonts w:hint="eastAsia"/>
+          <w:sz w:val="28"/>
+          <w:szCs w:val="28"/>
+          <w:lang w:val="en-US" w:eastAsia="zh-CN"/>
+        </w:rPr>
+        <w:t>第三章 介绍自己的方法</w:t>
+      </w:r>
+    </w:p>
+    <w:p>
+      <w:pPr>
+        <w:ind w:firstLine="420" w:firstLineChars="0"/>
+        <w:rPr>
+          <w:rFonts w:hint="eastAsia"/>
+          <w:sz w:val="28"/>
+          <w:szCs w:val="28"/>
+          <w:lang w:val="en-US" w:eastAsia="zh-CN"/>
+        </w:rPr>
+      </w:pPr>
+      <w:r>
+        <w:rPr>
+          <w:rFonts w:hint="eastAsia"/>
+          <w:sz w:val="28"/>
+          <w:szCs w:val="28"/>
+          <w:lang w:val="en-US" w:eastAsia="zh-CN"/>
+        </w:rPr>
+        <w:t>第四章 实验</w:t>
+      </w:r>
+    </w:p>
+    <w:p>
+      <w:pPr>
+        <w:ind w:firstLine="420" w:firstLineChars="0"/>
+        <w:rPr>
+          <w:rFonts w:hint="default"/>
+          <w:sz w:val="28"/>
+          <w:szCs w:val="28"/>
+          <w:lang w:val="en-US" w:eastAsia="zh-CN"/>
+        </w:rPr>
+      </w:pPr>
+      <w:r>
+        <w:rPr>
+          <w:rFonts w:hint="eastAsia"/>
+          <w:sz w:val="28"/>
+          <w:szCs w:val="28"/>
+          <w:lang w:val="en-US" w:eastAsia="zh-CN"/>
+        </w:rPr>
+        <w:t>第五章 结论和展望</w:t>
+      </w:r>
+    </w:p>
+    <w:p>
+      <w:pPr>
+        <w:rPr>
+          <w:rFonts w:hint="eastAsia"/>
+          <w:sz w:val="28"/>
+          <w:szCs w:val="28"/>
+          <w:vertAlign w:val="baseline"/>
+          <w:lang w:val="en-US" w:eastAsia="zh-CN"/>
+        </w:rPr>
+      </w:pPr>
+    </w:p>
+    <w:p>
+      <w:pPr>
+        <w:rPr>
+          <w:rFonts w:hint="eastAsia"/>
+          <w:sz w:val="28"/>
+          <w:szCs w:val="28"/>
+          <w:lang w:val="en-US" w:eastAsia="zh-CN"/>
+        </w:rPr>
+      </w:pPr>
+      <w:r>
+        <w:rPr>
+          <w:rFonts w:hint="eastAsia"/>
+          <w:sz w:val="28"/>
+          <w:szCs w:val="28"/>
+          <w:lang w:val="en-US" w:eastAsia="zh-CN"/>
+        </w:rPr>
+        <w:t>2.</w:t>
+      </w:r>
+      <w:r>
+        <w:rPr>
+          <w:rFonts w:hint="eastAsia"/>
+          <w:sz w:val="28"/>
+          <w:szCs w:val="28"/>
+        </w:rPr>
+        <w:t>方法综述</w:t>
+      </w:r>
+      <w:r>
+        <w:rPr>
+          <w:rFonts w:hint="eastAsia"/>
+          <w:sz w:val="28"/>
+          <w:szCs w:val="28"/>
+          <w:lang w:val="en-US" w:eastAsia="zh-CN"/>
+        </w:rPr>
+        <w:t>Related Work</w:t>
+      </w:r>
+    </w:p>
+    <w:p>
+      <w:pPr>
+        <w:rPr>
+          <w:rFonts w:hint="default"/>
+          <w:sz w:val="28"/>
+          <w:szCs w:val="28"/>
+          <w:lang w:val="en-US" w:eastAsia="zh-CN"/>
+        </w:rPr>
+      </w:pPr>
+      <w:r>
+        <w:rPr>
+          <w:rFonts w:hint="eastAsia"/>
+          <w:sz w:val="28"/>
+          <w:szCs w:val="28"/>
+          <w:lang w:val="en-US" w:eastAsia="zh-CN"/>
+        </w:rPr>
+        <w:t>2.1生成对抗网络(</w:t>
+      </w:r>
+      <w:r>
+        <w:rPr>
+          <w:rFonts w:hAnsi="NimbusRomNo9L-Medi" w:eastAsia="NimbusRomNo9L-Medi" w:cs="NimbusRomNo9L-Medi" w:asciiTheme="minorAscii"/>
+          <w:color w:val="000000"/>
+          <w:kern w:val="0"/>
+          <w:sz w:val="28"/>
+          <w:szCs w:val="28"/>
+          <w:lang w:val="en-US" w:eastAsia="zh-CN" w:bidi="ar"/>
+        </w:rPr>
+        <w:t>Generative Adversarial Network</w:t>
+      </w:r>
+      <w:r>
+        <w:rPr>
+          <w:rFonts w:hint="eastAsia"/>
+          <w:sz w:val="28"/>
+          <w:szCs w:val="28"/>
+          <w:lang w:val="en-US" w:eastAsia="zh-CN"/>
+        </w:rPr>
+        <w:t>,GAN)</w:t>
+      </w:r>
+    </w:p>
+    <w:p>
+      <w:pPr>
+        <w:rPr>
+          <w:rFonts w:hint="default"/>
+          <w:sz w:val="28"/>
+          <w:szCs w:val="28"/>
+          <w:lang w:val="en-US" w:eastAsia="zh-CN"/>
+        </w:rPr>
+      </w:pPr>
+      <w:r>
+        <w:rPr>
+          <w:rFonts w:hint="eastAsia"/>
+          <w:sz w:val="28"/>
+          <w:szCs w:val="28"/>
+          <w:lang w:val="en-US" w:eastAsia="zh-CN"/>
+        </w:rPr>
+        <w:t>生成对抗网络主要包括：负责生成真实图像的生成模型G，和负责对抗G，即判别G产生的图像的判别模型D,被其提出者</w:t>
+      </w:r>
+      <w:r>
+        <w:rPr>
+          <w:rFonts w:hint="eastAsia"/>
+          <w:sz w:val="28"/>
+          <w:szCs w:val="28"/>
+          <w:highlight w:val="yellow"/>
+          <w:lang w:val="en-US" w:eastAsia="zh-CN"/>
+        </w:rPr>
+        <w:t>Goodfellow</w:t>
+      </w:r>
+      <w:r>
+        <w:rPr>
+          <w:rFonts w:hint="eastAsia"/>
+          <w:sz w:val="28"/>
+          <w:szCs w:val="28"/>
+          <w:highlight w:val="yellow"/>
+          <w:vertAlign w:val="superscript"/>
+          <w:lang w:val="en-US" w:eastAsia="zh-CN"/>
+        </w:rPr>
+        <w:t>[8]</w:t>
+      </w:r>
+      <w:r>
+        <w:rPr>
+          <w:rFonts w:hint="eastAsia"/>
+          <w:sz w:val="28"/>
+          <w:szCs w:val="28"/>
+          <w:lang w:val="en-US" w:eastAsia="zh-CN"/>
+        </w:rPr>
+        <w:t>等比作两个人的博弈。G不断地从先验分布中取样，并生成着图像来交给D判断，试图骗过D的判断使之认为图片为真实，D则试图判断出G提交的图片的异常。在这样的博弈过程中生成模型和判别模型的“进化”，使得最终整个生成对抗网络能够得到感知上最为真实的图片生成结果。</w:t>
+      </w:r>
+      <w:r>
+        <w:rPr>
+          <w:rFonts w:hint="eastAsia"/>
+          <w:sz w:val="28"/>
+          <w:szCs w:val="28"/>
+          <w:highlight w:val="yellow"/>
+          <w:lang w:val="en-US" w:eastAsia="zh-CN"/>
+        </w:rPr>
+        <w:t>原始论文</w:t>
+      </w:r>
+      <w:r>
+        <w:rPr>
+          <w:rFonts w:hint="eastAsia"/>
+          <w:sz w:val="28"/>
+          <w:szCs w:val="28"/>
+          <w:highlight w:val="yellow"/>
+          <w:vertAlign w:val="superscript"/>
+          <w:lang w:val="en-US" w:eastAsia="zh-CN"/>
+        </w:rPr>
+        <w:t>[8]</w:t>
+      </w:r>
+      <w:r>
+        <w:rPr>
+          <w:rFonts w:hint="eastAsia"/>
+          <w:sz w:val="28"/>
+          <w:szCs w:val="28"/>
+          <w:lang w:val="en-US" w:eastAsia="zh-CN"/>
+        </w:rPr>
+        <w:t>中将D和G的优化过程看作一个最大最小优化问题,对其这给出了这样的目标函数：</w:t>
+      </w:r>
+    </w:p>
+    <w:p>
+      <w:pPr>
+        <w:rPr>
+          <w:rFonts w:hint="eastAsia" w:ascii="宋体" w:hAnsi="宋体" w:eastAsia="宋体" w:cs="宋体"/>
+          <w:sz w:val="24"/>
+          <w:szCs w:val="24"/>
+          <w:lang w:val="en-US" w:eastAsia="zh-CN"/>
+        </w:rPr>
+      </w:pPr>
+      <w:r>
+        <w:rPr>
+          <w:rFonts w:ascii="宋体" w:hAnsi="宋体" w:eastAsia="宋体" w:cs="宋体"/>
+          <w:sz w:val="24"/>
+          <w:szCs w:val="24"/>
+        </w:rPr>
+        <w:drawing>
+          <wp:inline distT="0" distB="0" distL="114300" distR="114300">
+            <wp:extent cx="4566920" cy="462280"/>
+            <wp:effectExtent l="0" t="0" r="5080" b="10160"/>
+            <wp:docPr id="1" name="图片 1" descr="IMG_256"/>
+            <wp:cNvGraphicFramePr>
+              <a:graphicFrameLocks xmlns:a="http://schemas.openxmlformats.org/drawingml/2006/main" noChangeAspect="1"/>
+            </wp:cNvGraphicFramePr>
+            <a:graphic xmlns:a="http://schemas.openxmlformats.org/drawingml/2006/main">
+              <a:graphicData uri="http://schemas.openxmlformats.org/drawingml/2006/picture">
+                <pic:pic xmlns:pic="http://schemas.openxmlformats.org/drawingml/2006/picture">
+                  <pic:nvPicPr>
+                    <pic:cNvPr id="1" name="图片 1" descr="IMG_256"/>
+                    <pic:cNvPicPr>
+                      <a:picLocks noChangeAspect="1"/>
+                    </pic:cNvPicPr>
+                  </pic:nvPicPr>
+                  <pic:blipFill>
+                    <a:blip r:embed="rId6"/>
+                    <a:stretch>
+                      <a:fillRect/>
+                    </a:stretch>
+                  </pic:blipFill>
+                  <pic:spPr>
+                    <a:xfrm>
+                      <a:off x="0" y="0"/>
+                      <a:ext cx="4566920" cy="462280"/>
+                    </a:xfrm>
+                    <a:prstGeom prst="rect">
+                      <a:avLst/>
+                    </a:prstGeom>
+                    <a:noFill/>
+                    <a:ln w="9525">
+                      <a:noFill/>
+                    </a:ln>
+                  </pic:spPr>
+                </pic:pic>
+              </a:graphicData>
+            </a:graphic>
+          </wp:inline>
+        </w:drawing>
+      </w:r>
+      <w:r>
+        <w:rPr>
+          <w:rFonts w:hint="eastAsia" w:ascii="宋体" w:hAnsi="宋体" w:eastAsia="宋体" w:cs="宋体"/>
+          <w:sz w:val="24"/>
+          <w:szCs w:val="24"/>
+          <w:lang w:val="en-US" w:eastAsia="zh-CN"/>
+        </w:rPr>
+        <w:t>(1)</w:t>
+      </w:r>
+    </w:p>
+    <w:p>
+      <w:pPr>
+        <w:rPr>
+          <w:rFonts w:hint="default"/>
+          <w:sz w:val="28"/>
+          <w:szCs w:val="28"/>
+          <w:vertAlign w:val="baseline"/>
+          <w:lang w:val="en-US" w:eastAsia="zh-CN"/>
+        </w:rPr>
+      </w:pPr>
+      <w:r>
+        <w:rPr>
+          <w:rFonts w:hint="eastAsia"/>
+          <w:sz w:val="28"/>
+          <w:szCs w:val="28"/>
+          <w:lang w:val="en-US" w:eastAsia="zh-CN"/>
+        </w:rPr>
+        <w:t>P</w:t>
+      </w:r>
+      <w:r>
+        <w:rPr>
+          <w:rFonts w:hint="eastAsia"/>
+          <w:sz w:val="28"/>
+          <w:szCs w:val="28"/>
+          <w:vertAlign w:val="subscript"/>
+          <w:lang w:val="en-US" w:eastAsia="zh-CN"/>
+        </w:rPr>
+        <w:t>data</w:t>
+      </w:r>
+      <w:r>
+        <w:rPr>
+          <w:rFonts w:hint="eastAsia"/>
+          <w:sz w:val="28"/>
+          <w:szCs w:val="28"/>
+          <w:vertAlign w:val="baseline"/>
+          <w:lang w:val="en-US" w:eastAsia="zh-CN"/>
+        </w:rPr>
+        <w:t>(x)中的x是来自真实数据分布的样本，z是潜在空间的随机编码，D(x)是判别网络输出的图片是否为真的概率，取值大于0，小于1。</w:t>
+      </w:r>
+    </w:p>
+    <w:p>
+      <w:pPr>
+        <w:rPr>
+          <w:rFonts w:hint="eastAsia" w:ascii="宋体" w:hAnsi="宋体" w:eastAsia="宋体" w:cs="宋体"/>
+          <w:sz w:val="24"/>
+          <w:szCs w:val="24"/>
+          <w:lang w:val="en-US" w:eastAsia="zh-CN"/>
+        </w:rPr>
+      </w:pPr>
+    </w:p>
+    <w:p>
+      <w:pPr>
+        <w:rPr>
+          <w:rFonts w:hint="eastAsia"/>
+          <w:sz w:val="28"/>
+          <w:szCs w:val="28"/>
+          <w:lang w:val="en-US" w:eastAsia="zh-CN"/>
+        </w:rPr>
+      </w:pPr>
+      <w:r>
+        <w:rPr>
+          <w:rFonts w:hint="eastAsia"/>
+          <w:sz w:val="28"/>
+          <w:szCs w:val="28"/>
+          <w:lang w:val="en-US" w:eastAsia="zh-CN"/>
+        </w:rPr>
+        <w:t>对于G的优化，(1)式取最小值：</w:t>
+      </w:r>
+    </w:p>
+    <w:p>
+      <w:pPr>
+        <w:rPr>
+          <w:rFonts w:ascii="宋体" w:hAnsi="宋体" w:eastAsia="宋体" w:cs="宋体"/>
+          <w:sz w:val="24"/>
+          <w:szCs w:val="24"/>
+        </w:rPr>
+      </w:pPr>
+      <w:r>
+        <w:rPr>
+          <w:rFonts w:ascii="宋体" w:hAnsi="宋体" w:eastAsia="宋体" w:cs="宋体"/>
+          <w:sz w:val="24"/>
+          <w:szCs w:val="24"/>
+        </w:rPr>
+        <w:drawing>
+          <wp:inline distT="0" distB="0" distL="114300" distR="114300">
+            <wp:extent cx="3701415" cy="420370"/>
+            <wp:effectExtent l="0" t="0" r="1905" b="6350"/>
+            <wp:docPr id="3" name="图片 2" descr="IMG_256"/>
+            <wp:cNvGraphicFramePr>
+              <a:graphicFrameLocks xmlns:a="http://schemas.openxmlformats.org/drawingml/2006/main" noChangeAspect="1"/>
+            </wp:cNvGraphicFramePr>
+            <a:graphic xmlns:a="http://schemas.openxmlformats.org/drawingml/2006/main">
+              <a:graphicData uri="http://schemas.openxmlformats.org/drawingml/2006/picture">
+                <pic:pic xmlns:pic="http://schemas.openxmlformats.org/drawingml/2006/picture">
+                  <pic:nvPicPr>
+                    <pic:cNvPr id="3" name="图片 2" descr="IMG_256"/>
+                    <pic:cNvPicPr>
+                      <a:picLocks noChangeAspect="1"/>
+                    </pic:cNvPicPr>
+                  </pic:nvPicPr>
+                  <pic:blipFill>
+                    <a:blip r:embed="rId7"/>
+                    <a:stretch>
+                      <a:fillRect/>
+                    </a:stretch>
+                  </pic:blipFill>
+                  <pic:spPr>
+                    <a:xfrm>
+                      <a:off x="0" y="0"/>
+                      <a:ext cx="3701415" cy="420370"/>
+                    </a:xfrm>
+                    <a:prstGeom prst="rect">
+                      <a:avLst/>
+                    </a:prstGeom>
+                    <a:noFill/>
+                    <a:ln w="9525">
+                      <a:noFill/>
+                    </a:ln>
+                  </pic:spPr>
+                </pic:pic>
+              </a:graphicData>
+            </a:graphic>
+          </wp:inline>
+        </w:drawing>
+      </w:r>
+    </w:p>
+    <w:p>
+      <w:pPr>
+        <w:rPr>
+          <w:rFonts w:hint="eastAsia" w:ascii="宋体" w:hAnsi="宋体" w:eastAsia="宋体" w:cs="宋体"/>
+          <w:sz w:val="28"/>
+          <w:szCs w:val="28"/>
+          <w:lang w:val="en-US" w:eastAsia="zh-CN"/>
+        </w:rPr>
+      </w:pPr>
+      <w:r>
+        <w:rPr>
+          <w:rFonts w:hint="eastAsia" w:ascii="宋体" w:hAnsi="宋体" w:eastAsia="宋体" w:cs="宋体"/>
+          <w:sz w:val="28"/>
+          <w:szCs w:val="28"/>
+          <w:lang w:val="en-US" w:eastAsia="zh-CN"/>
+        </w:rPr>
+        <w:t>优化生成器时应该以蒙骗过判别器D为目标，那么应当追求D(G(z))尽可能的大，所以log(1-D(G(z)))尽可能小。</w:t>
+      </w:r>
+    </w:p>
+    <w:p>
+      <w:pPr>
+        <w:rPr>
+          <w:rFonts w:hint="default" w:ascii="宋体" w:hAnsi="宋体" w:eastAsia="宋体" w:cs="宋体"/>
+          <w:sz w:val="28"/>
+          <w:szCs w:val="28"/>
+          <w:lang w:val="en-US" w:eastAsia="zh-CN"/>
+        </w:rPr>
+      </w:pPr>
+      <w:r>
+        <w:rPr>
+          <w:rFonts w:hint="eastAsia" w:ascii="宋体" w:hAnsi="宋体" w:eastAsia="宋体" w:cs="宋体"/>
+          <w:sz w:val="28"/>
+          <w:szCs w:val="28"/>
+          <w:lang w:val="en-US" w:eastAsia="zh-CN"/>
+        </w:rPr>
+        <w:t>对于D的优化，(1)式取最大值：</w:t>
+      </w:r>
+    </w:p>
+    <w:p>
+      <w:pPr>
+        <w:rPr>
+          <w:rFonts w:hint="default" w:ascii="宋体" w:hAnsi="宋体" w:eastAsia="宋体" w:cs="宋体"/>
+          <w:sz w:val="24"/>
+          <w:szCs w:val="24"/>
+          <w:lang w:val="en-US" w:eastAsia="zh-CN"/>
+        </w:rPr>
+      </w:pPr>
+      <w:r>
+        <w:rPr>
+          <w:rFonts w:ascii="宋体" w:hAnsi="宋体" w:eastAsia="宋体" w:cs="宋体"/>
+          <w:sz w:val="24"/>
+          <w:szCs w:val="24"/>
+        </w:rPr>
+        <w:drawing>
+          <wp:inline distT="0" distB="0" distL="114300" distR="114300">
+            <wp:extent cx="5869305" cy="344170"/>
+            <wp:effectExtent l="0" t="0" r="13335" b="6350"/>
+            <wp:docPr id="2" name="图片 1" descr="IMG_256"/>
+            <wp:cNvGraphicFramePr>
+              <a:graphicFrameLocks xmlns:a="http://schemas.openxmlformats.org/drawingml/2006/main" noChangeAspect="1"/>
+            </wp:cNvGraphicFramePr>
+            <a:graphic xmlns:a="http://schemas.openxmlformats.org/drawingml/2006/main">
+              <a:graphicData uri="http://schemas.openxmlformats.org/drawingml/2006/picture">
+                <pic:pic xmlns:pic="http://schemas.openxmlformats.org/drawingml/2006/picture">
+                  <pic:nvPicPr>
+                    <pic:cNvPr id="2" name="图片 1" descr="IMG_256"/>
+                    <pic:cNvPicPr>
+                      <a:picLocks noChangeAspect="1"/>
+                    </pic:cNvPicPr>
+                  </pic:nvPicPr>
+                  <pic:blipFill>
+                    <a:blip r:embed="rId8"/>
+                    <a:stretch>
+                      <a:fillRect/>
+                    </a:stretch>
+                  </pic:blipFill>
+                  <pic:spPr>
+                    <a:xfrm>
+                      <a:off x="0" y="0"/>
+                      <a:ext cx="5869305" cy="344170"/>
+                    </a:xfrm>
+                    <a:prstGeom prst="rect">
+                      <a:avLst/>
+                    </a:prstGeom>
+                    <a:noFill/>
+                    <a:ln w="9525">
+                      <a:noFill/>
+                    </a:ln>
+                  </pic:spPr>
+                </pic:pic>
+              </a:graphicData>
+            </a:graphic>
+          </wp:inline>
+        </w:drawing>
+      </w:r>
+    </w:p>
+    <w:p>
+      <w:pPr>
+        <w:rPr>
+          <w:rFonts w:hint="eastAsia"/>
+          <w:sz w:val="28"/>
+          <w:szCs w:val="28"/>
+          <w:lang w:val="en-US" w:eastAsia="zh-CN"/>
+        </w:rPr>
+      </w:pPr>
+      <w:r>
+        <w:rPr>
+          <w:rFonts w:hint="eastAsia"/>
+          <w:sz w:val="28"/>
+          <w:szCs w:val="28"/>
+          <w:lang w:val="en-US" w:eastAsia="zh-CN"/>
+        </w:rPr>
+        <w:t>与G的优化方向相反，D要尽可能地判断出G制造的假样本，则D(G(z))应尽可能小，对于来自于真实样本的输入x，则应该让D(x)尽可能大。</w:t>
+      </w:r>
+    </w:p>
+    <w:p>
+      <w:pPr>
+        <w:rPr>
+          <w:rFonts w:hint="eastAsia"/>
+          <w:sz w:val="28"/>
+          <w:szCs w:val="28"/>
+          <w:vertAlign w:val="baseline"/>
+          <w:lang w:val="en-US" w:eastAsia="zh-CN"/>
+        </w:rPr>
+      </w:pPr>
+      <w:r>
+        <w:rPr>
+          <w:rFonts w:hint="eastAsia"/>
+          <w:sz w:val="28"/>
+          <w:szCs w:val="28"/>
+          <w:lang w:val="en-US" w:eastAsia="zh-CN"/>
+        </w:rPr>
+        <w:t>生成器G和判别器D在这样的过程中不断进步，最终要达到的目标是G生成的样本的分布p</w:t>
+      </w:r>
+      <w:r>
+        <w:rPr>
+          <w:rFonts w:hint="eastAsia"/>
+          <w:sz w:val="28"/>
+          <w:szCs w:val="28"/>
+          <w:vertAlign w:val="subscript"/>
+          <w:lang w:val="en-US" w:eastAsia="zh-CN"/>
+        </w:rPr>
+        <w:t>G</w:t>
+      </w:r>
+      <w:r>
+        <w:rPr>
+          <w:rFonts w:hint="eastAsia"/>
+          <w:sz w:val="28"/>
+          <w:szCs w:val="28"/>
+          <w:vertAlign w:val="baseline"/>
+          <w:lang w:val="en-US" w:eastAsia="zh-CN"/>
+        </w:rPr>
+        <w:t>与真实样本的分布p</w:t>
+      </w:r>
+      <w:r>
+        <w:rPr>
+          <w:rFonts w:hint="eastAsia"/>
+          <w:sz w:val="28"/>
+          <w:szCs w:val="28"/>
+          <w:vertAlign w:val="subscript"/>
+          <w:lang w:val="en-US" w:eastAsia="zh-CN"/>
+        </w:rPr>
+        <w:t>data</w:t>
+      </w:r>
+      <w:r>
+        <w:rPr>
+          <w:rFonts w:hint="eastAsia"/>
+          <w:sz w:val="28"/>
+          <w:szCs w:val="28"/>
+          <w:vertAlign w:val="baseline"/>
+          <w:lang w:val="en-US" w:eastAsia="zh-CN"/>
+        </w:rPr>
+        <w:t>一致，即</w:t>
+      </w:r>
+      <w:r>
+        <w:rPr>
+          <w:rFonts w:hint="eastAsia"/>
+          <w:sz w:val="28"/>
+          <w:szCs w:val="28"/>
+          <w:lang w:val="en-US" w:eastAsia="zh-CN"/>
+        </w:rPr>
+        <w:t>p</w:t>
+      </w:r>
+      <w:r>
+        <w:rPr>
+          <w:rFonts w:hint="eastAsia"/>
+          <w:sz w:val="28"/>
+          <w:szCs w:val="28"/>
+          <w:vertAlign w:val="subscript"/>
+          <w:lang w:val="en-US" w:eastAsia="zh-CN"/>
+        </w:rPr>
+        <w:t>G</w:t>
+      </w:r>
+      <w:r>
+        <w:rPr>
+          <w:rFonts w:hint="eastAsia"/>
+          <w:sz w:val="28"/>
+          <w:szCs w:val="28"/>
+          <w:vertAlign w:val="baseline"/>
+          <w:lang w:val="en-US" w:eastAsia="zh-CN"/>
+        </w:rPr>
+        <w:t>=p</w:t>
+      </w:r>
+      <w:r>
+        <w:rPr>
+          <w:rFonts w:hint="eastAsia"/>
+          <w:sz w:val="28"/>
+          <w:szCs w:val="28"/>
+          <w:vertAlign w:val="subscript"/>
+          <w:lang w:val="en-US" w:eastAsia="zh-CN"/>
+        </w:rPr>
+        <w:t>data</w:t>
+      </w:r>
+      <w:r>
+        <w:rPr>
+          <w:rFonts w:hint="eastAsia"/>
+          <w:sz w:val="28"/>
+          <w:szCs w:val="28"/>
+          <w:vertAlign w:val="baseline"/>
+          <w:lang w:val="en-US" w:eastAsia="zh-CN"/>
+        </w:rPr>
+        <w:t>。</w:t>
+      </w:r>
+    </w:p>
+    <w:p>
+      <w:pPr>
+        <w:rPr>
+          <w:rFonts w:hint="default"/>
+          <w:sz w:val="28"/>
+          <w:szCs w:val="28"/>
+          <w:vertAlign w:val="baseline"/>
+          <w:lang w:val="en-US" w:eastAsia="zh-CN"/>
+        </w:rPr>
+      </w:pPr>
+      <w:r>
+        <w:rPr>
+          <w:rFonts w:hint="eastAsia"/>
+          <w:sz w:val="28"/>
+          <w:szCs w:val="28"/>
+          <w:vertAlign w:val="baseline"/>
+          <w:lang w:val="en-US" w:eastAsia="zh-CN"/>
+        </w:rPr>
+        <w:t>即D(G(z)) = 0.5。</w:t>
+      </w:r>
+    </w:p>
+    <w:p>
+      <w:pPr>
+        <w:rPr>
+          <w:rFonts w:hint="default" w:ascii="宋体" w:hAnsi="宋体" w:eastAsia="宋体" w:cs="宋体"/>
+          <w:sz w:val="24"/>
+          <w:szCs w:val="24"/>
+          <w:lang w:val="en-US" w:eastAsia="zh-CN"/>
+        </w:rPr>
+      </w:pPr>
+    </w:p>
+    <w:p>
+      <w:pPr>
+        <w:rPr>
+          <w:rFonts w:hint="eastAsia" w:asciiTheme="minorEastAsia" w:hAnsiTheme="minorEastAsia" w:eastAsiaTheme="minorEastAsia" w:cstheme="minorEastAsia"/>
+          <w:i w:val="0"/>
+          <w:caps w:val="0"/>
+          <w:color w:val="1A1A1A"/>
+          <w:spacing w:val="0"/>
+          <w:sz w:val="28"/>
+          <w:szCs w:val="28"/>
+          <w:shd w:val="clear" w:fill="FFFFFF"/>
+        </w:rPr>
+      </w:pPr>
+      <w:r>
+        <w:rPr>
+          <w:rFonts w:hint="eastAsia"/>
+          <w:sz w:val="28"/>
+          <w:szCs w:val="28"/>
+          <w:lang w:val="en-US" w:eastAsia="zh-CN"/>
+        </w:rPr>
+        <w:t>2.2</w:t>
+      </w:r>
+      <w:r>
+        <w:rPr>
+          <w:rFonts w:hint="eastAsia" w:asciiTheme="minorEastAsia" w:hAnsiTheme="minorEastAsia" w:eastAsiaTheme="minorEastAsia" w:cstheme="minorEastAsia"/>
+          <w:i w:val="0"/>
+          <w:caps w:val="0"/>
+          <w:color w:val="1A1A1A"/>
+          <w:spacing w:val="0"/>
+          <w:sz w:val="28"/>
+          <w:szCs w:val="28"/>
+          <w:shd w:val="clear" w:fill="FFFFFF"/>
+        </w:rPr>
+        <w:t>自编码器（</w:t>
+      </w:r>
+      <w:r>
+        <w:rPr>
+          <w:rFonts w:hint="eastAsia" w:asciiTheme="minorEastAsia" w:hAnsiTheme="minorEastAsia" w:cstheme="minorEastAsia"/>
+          <w:i w:val="0"/>
+          <w:caps w:val="0"/>
+          <w:color w:val="1A1A1A"/>
+          <w:spacing w:val="0"/>
+          <w:sz w:val="28"/>
+          <w:szCs w:val="28"/>
+          <w:shd w:val="clear" w:fill="FFFFFF"/>
+          <w:lang w:val="en-US" w:eastAsia="zh-CN"/>
+        </w:rPr>
+        <w:t>A</w:t>
+      </w:r>
+      <w:r>
+        <w:rPr>
+          <w:rFonts w:hint="eastAsia" w:asciiTheme="minorEastAsia" w:hAnsiTheme="minorEastAsia" w:eastAsiaTheme="minorEastAsia" w:cstheme="minorEastAsia"/>
+          <w:i w:val="0"/>
+          <w:caps w:val="0"/>
+          <w:color w:val="1A1A1A"/>
+          <w:spacing w:val="0"/>
+          <w:sz w:val="28"/>
+          <w:szCs w:val="28"/>
+          <w:shd w:val="clear" w:fill="FFFFFF"/>
+        </w:rPr>
+        <w:t>uto</w:t>
+      </w:r>
+      <w:r>
+        <w:rPr>
+          <w:rFonts w:hint="eastAsia" w:asciiTheme="minorEastAsia" w:hAnsiTheme="minorEastAsia" w:cstheme="minorEastAsia"/>
+          <w:i w:val="0"/>
+          <w:caps w:val="0"/>
+          <w:color w:val="1A1A1A"/>
+          <w:spacing w:val="0"/>
+          <w:sz w:val="28"/>
+          <w:szCs w:val="28"/>
+          <w:shd w:val="clear" w:fill="FFFFFF"/>
+          <w:lang w:val="en-US" w:eastAsia="zh-CN"/>
+        </w:rPr>
+        <w:t xml:space="preserve"> E</w:t>
+      </w:r>
+      <w:r>
+        <w:rPr>
+          <w:rFonts w:hint="eastAsia" w:asciiTheme="minorEastAsia" w:hAnsiTheme="minorEastAsia" w:eastAsiaTheme="minorEastAsia" w:cstheme="minorEastAsia"/>
+          <w:i w:val="0"/>
+          <w:caps w:val="0"/>
+          <w:color w:val="1A1A1A"/>
+          <w:spacing w:val="0"/>
+          <w:sz w:val="28"/>
+          <w:szCs w:val="28"/>
+          <w:shd w:val="clear" w:fill="FFFFFF"/>
+        </w:rPr>
+        <w:t>ncoder）</w:t>
+      </w:r>
+    </w:p>
+    <w:p>
+      <w:pPr>
+        <w:rPr>
+          <w:rFonts w:hint="default" w:asciiTheme="minorEastAsia" w:hAnsiTheme="minorEastAsia" w:eastAsiaTheme="minorEastAsia" w:cstheme="minorEastAsia"/>
+          <w:i w:val="0"/>
+          <w:caps w:val="0"/>
+          <w:color w:val="1A1A1A"/>
+          <w:spacing w:val="0"/>
+          <w:sz w:val="28"/>
+          <w:szCs w:val="28"/>
+          <w:shd w:val="clear" w:fill="FFFFFF"/>
+          <w:lang w:val="en-US" w:eastAsia="zh-CN"/>
+        </w:rPr>
+      </w:pPr>
+      <w:r>
+        <w:rPr>
+          <w:rFonts w:hint="eastAsia" w:asciiTheme="minorEastAsia" w:hAnsiTheme="minorEastAsia" w:cstheme="minorEastAsia"/>
+          <w:i w:val="0"/>
+          <w:caps w:val="0"/>
+          <w:color w:val="1A1A1A"/>
+          <w:spacing w:val="0"/>
+          <w:sz w:val="28"/>
+          <w:szCs w:val="28"/>
+          <w:shd w:val="clear" w:fill="FFFFFF"/>
+          <w:lang w:val="en-US" w:eastAsia="zh-CN"/>
+        </w:rPr>
+        <w:t>自编码器是一种无监督学习的神经网络，由编码器(Encoder)和解码器(Decoder)两部分网络组成，引导着编码和解码两个过程。自编码器被用于数据的降维，及对数据特征的提取。在这一体系中，编码器将输入x做映射，到特征空间z，即编码过程。解码器再将z作为输入，将特征再度做映射，回到原始空间得到x</w:t>
+      </w:r>
+      <w:r>
+        <w:rPr>
+          <w:rFonts w:hint="default" w:asciiTheme="minorEastAsia" w:hAnsiTheme="minorEastAsia" w:cstheme="minorEastAsia"/>
+          <w:i w:val="0"/>
+          <w:caps w:val="0"/>
+          <w:color w:val="1A1A1A"/>
+          <w:spacing w:val="0"/>
+          <w:sz w:val="28"/>
+          <w:szCs w:val="28"/>
+          <w:shd w:val="clear" w:fill="FFFFFF"/>
+          <w:lang w:val="en-US" w:eastAsia="zh-CN"/>
+        </w:rPr>
+        <w:t>’</w:t>
+      </w:r>
+      <w:r>
+        <w:rPr>
+          <w:rFonts w:hint="eastAsia" w:asciiTheme="minorEastAsia" w:hAnsiTheme="minorEastAsia" w:cstheme="minorEastAsia"/>
+          <w:i w:val="0"/>
+          <w:caps w:val="0"/>
+          <w:color w:val="1A1A1A"/>
+          <w:spacing w:val="0"/>
+          <w:sz w:val="28"/>
+          <w:szCs w:val="28"/>
+          <w:shd w:val="clear" w:fill="FFFFFF"/>
+          <w:lang w:val="en-US" w:eastAsia="zh-CN"/>
+        </w:rPr>
+        <w:t>，网络的优化目标则是使得x与x</w:t>
+      </w:r>
+      <w:r>
+        <w:rPr>
+          <w:rFonts w:hint="default" w:asciiTheme="minorEastAsia" w:hAnsiTheme="minorEastAsia" w:cstheme="minorEastAsia"/>
+          <w:i w:val="0"/>
+          <w:caps w:val="0"/>
+          <w:color w:val="1A1A1A"/>
+          <w:spacing w:val="0"/>
+          <w:sz w:val="28"/>
+          <w:szCs w:val="28"/>
+          <w:shd w:val="clear" w:fill="FFFFFF"/>
+          <w:lang w:val="en-US" w:eastAsia="zh-CN"/>
+        </w:rPr>
+        <w:t>’</w:t>
+      </w:r>
+      <w:r>
+        <w:rPr>
+          <w:rFonts w:hint="eastAsia" w:asciiTheme="minorEastAsia" w:hAnsiTheme="minorEastAsia" w:cstheme="minorEastAsia"/>
+          <w:i w:val="0"/>
+          <w:caps w:val="0"/>
+          <w:color w:val="1A1A1A"/>
+          <w:spacing w:val="0"/>
+          <w:sz w:val="28"/>
+          <w:szCs w:val="28"/>
+          <w:shd w:val="clear" w:fill="FFFFFF"/>
+          <w:lang w:val="en-US" w:eastAsia="zh-CN"/>
+        </w:rPr>
+        <w:t>的分布尽可能地接近。</w:t>
+      </w:r>
+    </w:p>
+    <w:p>
+      <w:pPr>
+        <w:rPr>
+          <w:rFonts w:hint="eastAsia"/>
+          <w:sz w:val="28"/>
+          <w:szCs w:val="28"/>
+          <w:lang w:val="en-US" w:eastAsia="zh-CN"/>
+        </w:rPr>
+      </w:pPr>
+      <w:r>
+        <w:rPr>
+          <w:rFonts w:hint="eastAsia"/>
+          <w:sz w:val="28"/>
+          <w:szCs w:val="28"/>
+          <w:lang w:val="en-US" w:eastAsia="zh-CN"/>
+        </w:rPr>
+        <w:drawing>
+          <wp:inline distT="0" distB="0" distL="114300" distR="114300">
+            <wp:extent cx="5271135" cy="1948180"/>
+            <wp:effectExtent l="0" t="0" r="1905" b="2540"/>
+            <wp:docPr id="4" name="图片 4" descr="QQ截图20200322212402"/>
+            <wp:cNvGraphicFramePr>
+              <a:graphicFrameLocks xmlns:a="http://schemas.openxmlformats.org/drawingml/2006/main" noChangeAspect="1"/>
+            </wp:cNvGraphicFramePr>
+            <a:graphic xmlns:a="http://schemas.openxmlformats.org/drawingml/2006/main">
+              <a:graphicData uri="http://schemas.openxmlformats.org/drawingml/2006/picture">
+                <pic:pic xmlns:pic="http://schemas.openxmlformats.org/drawingml/2006/picture">
+                  <pic:nvPicPr>
+                    <pic:cNvPr id="4" name="图片 4" descr="QQ截图20200322212402"/>
+                    <pic:cNvPicPr>
+                      <a:picLocks noChangeAspect="1"/>
+                    </pic:cNvPicPr>
+                  </pic:nvPicPr>
+                  <pic:blipFill>
+                    <a:blip r:embed="rId9"/>
+                    <a:stretch>
+                      <a:fillRect/>
+                    </a:stretch>
+                  </pic:blipFill>
+                  <pic:spPr>
+                    <a:xfrm>
+                      <a:off x="0" y="0"/>
+                      <a:ext cx="5271135" cy="1948180"/>
+                    </a:xfrm>
+                    <a:prstGeom prst="rect">
+                      <a:avLst/>
+                    </a:prstGeom>
+                  </pic:spPr>
+                </pic:pic>
+              </a:graphicData>
+            </a:graphic>
+          </wp:inline>
+        </w:drawing>
+      </w:r>
+    </w:p>
+    <w:p>
+      <w:pPr>
+        <w:rPr>
+          <w:rFonts w:hint="eastAsia"/>
+          <w:sz w:val="28"/>
+          <w:szCs w:val="28"/>
+          <w:lang w:val="en-US" w:eastAsia="zh-CN"/>
+        </w:rPr>
+      </w:pPr>
+      <w:r>
+        <w:rPr>
+          <w:rFonts w:hint="eastAsia"/>
+          <w:sz w:val="28"/>
+          <w:szCs w:val="28"/>
+          <w:lang w:val="en-US" w:eastAsia="zh-CN"/>
+        </w:rPr>
+        <w:t>【这个图是网上找的】</w:t>
+      </w:r>
+    </w:p>
+    <w:p>
+      <w:pPr>
+        <w:rPr>
+          <w:rFonts w:hint="default"/>
+          <w:sz w:val="28"/>
+          <w:szCs w:val="28"/>
+          <w:highlight w:val="yellow"/>
+          <w:vertAlign w:val="baseline"/>
+          <w:lang w:val="en-US" w:eastAsia="zh-CN"/>
+        </w:rPr>
+      </w:pPr>
+      <w:r>
+        <w:rPr>
+          <w:rFonts w:hint="eastAsia"/>
+          <w:sz w:val="28"/>
+          <w:szCs w:val="28"/>
+          <w:highlight w:val="yellow"/>
+          <w:lang w:val="en-US" w:eastAsia="zh-CN"/>
+        </w:rPr>
+        <w:t>变分自编码器(Variational Auto Encoder,VAE)</w:t>
+      </w:r>
+      <w:r>
+        <w:rPr>
+          <w:rFonts w:hint="eastAsia"/>
+          <w:sz w:val="28"/>
+          <w:szCs w:val="28"/>
+          <w:highlight w:val="yellow"/>
+          <w:vertAlign w:val="superscript"/>
+          <w:lang w:val="en-US" w:eastAsia="zh-CN"/>
+        </w:rPr>
+        <w:t>[9]</w:t>
+      </w:r>
+      <w:r>
+        <w:rPr>
+          <w:rFonts w:hint="eastAsia"/>
+          <w:sz w:val="28"/>
+          <w:szCs w:val="28"/>
+          <w:highlight w:val="none"/>
+          <w:vertAlign w:val="baseline"/>
+          <w:lang w:val="en-US" w:eastAsia="zh-CN"/>
+        </w:rPr>
+        <w:t>是自编码器(Auto Encoder,AE)的一种，利用了变分和贝叶斯公式。VAE作为一种常用的无监督网络模型，常与GAN作为比较。以目前流行的人脸修复研究为例，通过对比</w:t>
+      </w:r>
+      <w:r>
+        <w:rPr>
+          <w:rFonts w:hint="eastAsia"/>
+          <w:sz w:val="28"/>
+          <w:szCs w:val="28"/>
+          <w:highlight w:val="yellow"/>
+          <w:vertAlign w:val="baseline"/>
+          <w:lang w:val="en-US" w:eastAsia="zh-CN"/>
+        </w:rPr>
+        <w:t>图片【】</w:t>
+      </w:r>
+      <w:r>
+        <w:rPr>
+          <w:rFonts w:hint="eastAsia"/>
+          <w:sz w:val="28"/>
+          <w:szCs w:val="28"/>
+          <w:highlight w:val="none"/>
+          <w:vertAlign w:val="baseline"/>
+          <w:lang w:val="en-US" w:eastAsia="zh-CN"/>
+        </w:rPr>
+        <w:t>的视觉效果，可以看出目前VAE进行的图像修复的输出相较于GAN的输出，存在着输出图像模糊的问题。</w:t>
+      </w:r>
+    </w:p>
+    <w:p>
+      <w:pPr>
+        <w:rPr>
+          <w:rFonts w:hint="eastAsia"/>
+          <w:sz w:val="28"/>
+          <w:szCs w:val="28"/>
+          <w:lang w:val="en-US" w:eastAsia="zh-CN"/>
+        </w:rPr>
+      </w:pPr>
+      <w:r>
+        <w:rPr>
+          <w:rFonts w:hint="eastAsia"/>
+          <w:sz w:val="28"/>
+          <w:szCs w:val="28"/>
+          <w:lang w:val="en-US" w:eastAsia="zh-CN"/>
+        </w:rPr>
+        <w:drawing>
+          <wp:inline distT="0" distB="0" distL="114300" distR="114300">
+            <wp:extent cx="4991100" cy="1762125"/>
+            <wp:effectExtent l="0" t="0" r="7620" b="5715"/>
+            <wp:docPr id="7" name="图片 7" descr="QQ截图20200322224430"/>
+            <wp:cNvGraphicFramePr>
+              <a:graphicFrameLocks xmlns:a="http://schemas.openxmlformats.org/drawingml/2006/main" noChangeAspect="1"/>
+            </wp:cNvGraphicFramePr>
+            <a:graphic xmlns:a="http://schemas.openxmlformats.org/drawingml/2006/main">
+              <a:graphicData uri="http://schemas.openxmlformats.org/drawingml/2006/picture">
+                <pic:pic xmlns:pic="http://schemas.openxmlformats.org/drawingml/2006/picture">
+                  <pic:nvPicPr>
+                    <pic:cNvPr id="7" name="图片 7" descr="QQ截图20200322224430"/>
+                    <pic:cNvPicPr>
+                      <a:picLocks noChangeAspect="1"/>
+                    </pic:cNvPicPr>
+                  </pic:nvPicPr>
+                  <pic:blipFill>
+                    <a:blip r:embed="rId10"/>
+                    <a:stretch>
+                      <a:fillRect/>
+                    </a:stretch>
+                  </pic:blipFill>
+                  <pic:spPr>
+                    <a:xfrm>
+                      <a:off x="0" y="0"/>
+                      <a:ext cx="4991100" cy="1762125"/>
+                    </a:xfrm>
+                    <a:prstGeom prst="rect">
+                      <a:avLst/>
+                    </a:prstGeom>
+                  </pic:spPr>
+                </pic:pic>
+              </a:graphicData>
+            </a:graphic>
+          </wp:inline>
+        </w:drawing>
+      </w:r>
+    </w:p>
+    <w:p>
+      <w:pPr>
+        <w:rPr>
+          <w:rFonts w:hint="default"/>
+          <w:sz w:val="28"/>
+          <w:szCs w:val="28"/>
+          <w:lang w:val="en-US" w:eastAsia="zh-CN"/>
+        </w:rPr>
+      </w:pPr>
+      <w:r>
+        <w:rPr>
+          <w:rFonts w:hint="eastAsia"/>
+          <w:sz w:val="28"/>
+          <w:szCs w:val="28"/>
+          <w:lang w:val="en-US" w:eastAsia="zh-CN"/>
+        </w:rPr>
+        <w:t>图x：来自VAE和GAN的人脸修复结果范例</w:t>
+      </w:r>
+    </w:p>
+    <w:p>
+      <w:pPr>
+        <w:rPr>
+          <w:rFonts w:hint="eastAsia"/>
+          <w:sz w:val="28"/>
+          <w:szCs w:val="28"/>
+          <w:lang w:val="en-US" w:eastAsia="zh-CN"/>
+        </w:rPr>
+      </w:pPr>
+      <w:r>
+        <w:rPr>
+          <w:rFonts w:hint="eastAsia"/>
+          <w:sz w:val="28"/>
+          <w:szCs w:val="28"/>
+          <w:lang w:val="en-US" w:eastAsia="zh-CN"/>
+        </w:rPr>
+        <w:t>·Back-propagation to the input data</w:t>
+      </w:r>
+    </w:p>
+    <w:p>
+      <w:pPr>
+        <w:rPr>
+          <w:rFonts w:hint="default"/>
+          <w:sz w:val="28"/>
+          <w:szCs w:val="28"/>
+          <w:lang w:val="en-US" w:eastAsia="zh-CN"/>
+        </w:rPr>
+      </w:pPr>
+      <w:r>
+        <w:rPr>
+          <w:rFonts w:hint="eastAsia"/>
+          <w:sz w:val="28"/>
+          <w:szCs w:val="28"/>
+          <w:lang w:val="en-US" w:eastAsia="zh-CN"/>
+        </w:rPr>
+        <w:t>2.3传统方法</w:t>
+      </w:r>
+    </w:p>
+    <w:p>
+      <w:pPr>
+        <w:rPr>
+          <w:rFonts w:hint="eastAsia"/>
+          <w:sz w:val="28"/>
+          <w:szCs w:val="28"/>
+          <w:lang w:eastAsia="zh-CN"/>
+        </w:rPr>
+      </w:pPr>
+      <w:r>
+        <w:rPr>
+          <w:rFonts w:hint="eastAsia"/>
+          <w:sz w:val="28"/>
+          <w:szCs w:val="28"/>
+        </w:rPr>
+        <w:t>方法部分</w:t>
+      </w:r>
+      <w:r>
+        <w:rPr>
+          <w:rFonts w:hint="eastAsia"/>
+          <w:sz w:val="28"/>
+          <w:szCs w:val="28"/>
+          <w:lang w:eastAsia="zh-CN"/>
+        </w:rPr>
+        <w:t>（选取什么方法做什么事情）</w:t>
+      </w:r>
+    </w:p>
+    <w:p>
+      <w:pPr>
+        <w:rPr>
+          <w:rFonts w:hint="eastAsia"/>
+          <w:sz w:val="28"/>
+          <w:szCs w:val="28"/>
+          <w:lang w:val="en-US" w:eastAsia="zh-CN"/>
+        </w:rPr>
+      </w:pPr>
+      <w:r>
+        <w:rPr>
+          <w:rFonts w:hint="eastAsia"/>
+          <w:sz w:val="28"/>
+          <w:szCs w:val="28"/>
+          <w:lang w:val="en-US" w:eastAsia="zh-CN"/>
+        </w:rPr>
+        <w:t>{用数字信号处理中见过的几种滤波降噪函数往里套，然后再搞个色彩补全}</w:t>
+      </w:r>
+    </w:p>
+    <w:p>
+      <w:pPr>
+        <w:rPr>
+          <w:rFonts w:hint="default"/>
+          <w:sz w:val="28"/>
+          <w:szCs w:val="28"/>
+          <w:lang w:val="en-US" w:eastAsia="zh-CN"/>
+        </w:rPr>
+      </w:pPr>
+      <w:r>
+        <w:rPr>
+          <w:rFonts w:hint="eastAsia"/>
+          <w:sz w:val="28"/>
+          <w:szCs w:val="28"/>
+          <w:lang w:val="en-US" w:eastAsia="zh-CN"/>
+        </w:rPr>
+        <w:t>3.</w:t>
       </w:r>
       <w:bookmarkStart w:id="0" w:name="_GoBack"/>
       <w:bookmarkEnd w:id="0"/>
     </w:p>
     <w:p>
       <w:pPr>
-        <w:ind w:firstLine="420" w:firstLineChars="0"/>
-        <w:rPr>
-          <w:rFonts w:hint="eastAsia"/>
-          <w:sz w:val="28"/>
-          <w:szCs w:val="28"/>
-          <w:lang w:val="en-US" w:eastAsia="zh-CN"/>
-        </w:rPr>
-      </w:pPr>
-      <w:r>
-        <w:rPr>
-          <w:rFonts w:hint="eastAsia"/>
-          <w:sz w:val="28"/>
-          <w:szCs w:val="28"/>
-          <w:lang w:val="en-US" w:eastAsia="zh-CN"/>
-        </w:rPr>
-        <w:t>【文章结构】</w:t>
-      </w:r>
-    </w:p>
-    <w:p>
-      <w:pPr>
-        <w:ind w:firstLine="420" w:firstLineChars="0"/>
-        <w:rPr>
-          <w:rFonts w:hint="eastAsia"/>
-          <w:sz w:val="28"/>
-          <w:szCs w:val="28"/>
-          <w:lang w:val="en-US" w:eastAsia="zh-CN"/>
-        </w:rPr>
-      </w:pPr>
-      <w:r>
-        <w:rPr>
-          <w:rFonts w:hint="eastAsia"/>
-          <w:sz w:val="28"/>
-          <w:szCs w:val="28"/>
-          <w:lang w:val="en-US" w:eastAsia="zh-CN"/>
-        </w:rPr>
-        <w:t>第一章 绪论</w:t>
-      </w:r>
-    </w:p>
-    <w:p>
-      <w:pPr>
-        <w:ind w:firstLine="420" w:firstLineChars="0"/>
-        <w:rPr>
-          <w:rFonts w:hint="eastAsia"/>
-          <w:sz w:val="28"/>
-          <w:szCs w:val="28"/>
-          <w:lang w:val="en-US" w:eastAsia="zh-CN"/>
-        </w:rPr>
-      </w:pPr>
-      <w:r>
-        <w:rPr>
-          <w:rFonts w:hint="eastAsia"/>
-          <w:sz w:val="28"/>
-          <w:szCs w:val="28"/>
-          <w:lang w:val="en-US" w:eastAsia="zh-CN"/>
-        </w:rPr>
-        <w:t>第二章 相关工作</w:t>
-      </w:r>
-    </w:p>
-    <w:p>
-      <w:pPr>
-        <w:ind w:firstLine="420" w:firstLineChars="0"/>
-        <w:rPr>
-          <w:rFonts w:hint="eastAsia"/>
-          <w:sz w:val="28"/>
-          <w:szCs w:val="28"/>
-          <w:lang w:val="en-US" w:eastAsia="zh-CN"/>
-        </w:rPr>
-      </w:pPr>
-      <w:r>
-        <w:rPr>
-          <w:rFonts w:hint="eastAsia"/>
-          <w:sz w:val="28"/>
-          <w:szCs w:val="28"/>
-          <w:lang w:val="en-US" w:eastAsia="zh-CN"/>
-        </w:rPr>
-        <w:t>第三章 介绍自己的方法</w:t>
-      </w:r>
-    </w:p>
-    <w:p>
-      <w:pPr>
-        <w:ind w:firstLine="420" w:firstLineChars="0"/>
-        <w:rPr>
-          <w:rFonts w:hint="eastAsia"/>
-          <w:sz w:val="28"/>
-          <w:szCs w:val="28"/>
-          <w:lang w:val="en-US" w:eastAsia="zh-CN"/>
-        </w:rPr>
-      </w:pPr>
-      <w:r>
-        <w:rPr>
-          <w:rFonts w:hint="eastAsia"/>
-          <w:sz w:val="28"/>
-          <w:szCs w:val="28"/>
-          <w:lang w:val="en-US" w:eastAsia="zh-CN"/>
-        </w:rPr>
-        <w:t>第四章 实验</w:t>
-      </w:r>
-    </w:p>
-    <w:p>
-      <w:pPr>
-        <w:ind w:firstLine="420" w:firstLineChars="0"/>
         <w:rPr>
           <w:rFonts w:hint="default"/>
           <w:sz w:val="28"/>
@@ -574,185 +1841,27 @@
           <w:lang w:val="en-US" w:eastAsia="zh-CN"/>
         </w:rPr>
       </w:pPr>
-      <w:r>
-        <w:rPr>
-          <w:rFonts w:hint="eastAsia"/>
-          <w:sz w:val="28"/>
-          <w:szCs w:val="28"/>
-          <w:lang w:val="en-US" w:eastAsia="zh-CN"/>
-        </w:rPr>
-        <w:t>第五章 结论和展望</w:t>
-      </w:r>
-    </w:p>
-    <w:p>
-      <w:pPr>
-        <w:ind w:firstLine="420" w:firstLineChars="0"/>
-        <w:rPr>
-          <w:rFonts w:hint="default"/>
-          <w:sz w:val="28"/>
-          <w:szCs w:val="28"/>
-          <w:vertAlign w:val="baseline"/>
-          <w:lang w:val="en-US" w:eastAsia="zh-CN"/>
-        </w:rPr>
-      </w:pPr>
-      <w:r>
-        <w:rPr>
-          <w:rFonts w:hint="eastAsia"/>
-          <w:sz w:val="28"/>
-          <w:szCs w:val="28"/>
-          <w:vertAlign w:val="baseline"/>
-          <w:lang w:val="en-US" w:eastAsia="zh-CN"/>
-        </w:rPr>
-        <w:t>/*以上为对图像缺失部分进行修补的研究回顾。此外，由于文物表面的彩色颜料历经长时间的氧化反应，会出现线条模糊，褪色的情况，对研究工作及艺术观赏都造成了困扰。为了改善图像的清晰度，最大限度地恢复色彩，来复现文物的真实样貌，对其进行虚拟修复时，进行图像增强也是需要完成的一个方面。传统的数字图像处理可以对图像进行去模糊、降噪、增强和复原、识别分类等操作。跨平台的Opencv库向我们提供了Color-enhance插件，对于图像的色彩优化不失为一个良好的解决方案。*/</w:t>
-      </w:r>
-    </w:p>
-    <w:p>
-      <w:pPr>
-        <w:rPr>
-          <w:rFonts w:hint="eastAsia"/>
-          <w:sz w:val="28"/>
-          <w:szCs w:val="28"/>
-          <w:vertAlign w:val="baseline"/>
-          <w:lang w:val="en-US" w:eastAsia="zh-CN"/>
-        </w:rPr>
-      </w:pPr>
-    </w:p>
-    <w:p>
-      <w:pPr>
-        <w:rPr>
-          <w:rFonts w:hint="eastAsia"/>
-          <w:sz w:val="28"/>
-          <w:szCs w:val="28"/>
-          <w:lang w:val="en-US" w:eastAsia="zh-CN"/>
-        </w:rPr>
-      </w:pPr>
-      <w:r>
-        <w:rPr>
-          <w:rFonts w:hint="eastAsia"/>
-          <w:sz w:val="28"/>
-          <w:szCs w:val="28"/>
-        </w:rPr>
-        <w:t>方法综述</w:t>
-      </w:r>
-      <w:r>
-        <w:rPr>
-          <w:rFonts w:hint="eastAsia"/>
-          <w:sz w:val="28"/>
-          <w:szCs w:val="28"/>
-          <w:lang w:val="en-US" w:eastAsia="zh-CN"/>
-        </w:rPr>
-        <w:t>Related Work</w:t>
-      </w:r>
-    </w:p>
-    <w:p>
-      <w:pPr>
-        <w:rPr>
-          <w:rFonts w:hint="default"/>
-          <w:sz w:val="28"/>
-          <w:szCs w:val="28"/>
-          <w:lang w:val="en-US" w:eastAsia="zh-CN"/>
-        </w:rPr>
-      </w:pPr>
-      <w:r>
-        <w:rPr>
-          <w:rFonts w:hint="eastAsia"/>
-          <w:sz w:val="28"/>
-          <w:szCs w:val="28"/>
-          <w:lang w:val="en-US" w:eastAsia="zh-CN"/>
-        </w:rPr>
-        <w:t>·GAN</w:t>
-      </w:r>
-    </w:p>
-    <w:p>
-      <w:pPr>
-        <w:rPr>
-          <w:rFonts w:hint="eastAsia" w:eastAsiaTheme="minorEastAsia"/>
-          <w:sz w:val="28"/>
-          <w:szCs w:val="28"/>
-          <w:lang w:val="en-US" w:eastAsia="zh-CN"/>
-        </w:rPr>
-      </w:pPr>
-      <w:r>
-        <w:rPr>
-          <w:rFonts w:hint="eastAsia"/>
-          <w:sz w:val="28"/>
-          <w:szCs w:val="28"/>
-          <w:lang w:val="en-US" w:eastAsia="zh-CN"/>
-        </w:rPr>
-        <w:t>·Autoencoders 和 Variational Autoencoders (VAEs)</w:t>
-      </w:r>
-    </w:p>
-    <w:p>
-      <w:pPr>
-        <w:rPr>
-          <w:rFonts w:hint="eastAsia"/>
-          <w:sz w:val="28"/>
-          <w:szCs w:val="28"/>
-          <w:lang w:val="en-US" w:eastAsia="zh-CN"/>
-        </w:rPr>
-      </w:pPr>
-      <w:r>
-        <w:rPr>
-          <w:rFonts w:hint="eastAsia"/>
-          <w:sz w:val="28"/>
-          <w:szCs w:val="28"/>
-          <w:lang w:val="en-US" w:eastAsia="zh-CN"/>
-        </w:rPr>
-        <w:t>·Back-propagation to the input data</w:t>
-      </w:r>
-    </w:p>
-    <w:p>
-      <w:pPr>
-        <w:rPr>
-          <w:rFonts w:hint="default"/>
-          <w:sz w:val="28"/>
-          <w:szCs w:val="28"/>
-          <w:lang w:val="en-US" w:eastAsia="zh-CN"/>
-        </w:rPr>
-      </w:pPr>
-      <w:r>
-        <w:rPr>
-          <w:rFonts w:hint="eastAsia"/>
-          <w:sz w:val="28"/>
-          <w:szCs w:val="28"/>
-          <w:lang w:val="en-US" w:eastAsia="zh-CN"/>
-        </w:rPr>
-        <w:t>·传统方法</w:t>
-      </w:r>
-    </w:p>
-    <w:p>
-      <w:pPr>
-        <w:rPr>
-          <w:rFonts w:hint="eastAsia"/>
-          <w:sz w:val="28"/>
-          <w:szCs w:val="28"/>
+    </w:p>
+    <w:p>
+      <w:pPr>
+        <w:rPr>
+          <w:rFonts w:hint="eastAsia"/>
           <w:lang w:eastAsia="zh-CN"/>
         </w:rPr>
       </w:pPr>
-      <w:r>
-        <w:rPr>
-          <w:rFonts w:hint="eastAsia"/>
-          <w:sz w:val="28"/>
-          <w:szCs w:val="28"/>
-        </w:rPr>
-        <w:t>方法部分</w:t>
-      </w:r>
-      <w:r>
-        <w:rPr>
-          <w:rFonts w:hint="eastAsia"/>
-          <w:sz w:val="28"/>
-          <w:szCs w:val="28"/>
+    </w:p>
+    <w:p>
+      <w:pPr>
+        <w:rPr>
+          <w:rFonts w:hint="eastAsia"/>
           <w:lang w:eastAsia="zh-CN"/>
         </w:rPr>
-        <w:t>（选取什么方法做什么事情）</w:t>
-      </w:r>
-    </w:p>
-    <w:p>
-      <w:pPr>
-        <w:rPr>
-          <w:rFonts w:hint="eastAsia"/>
-          <w:sz w:val="28"/>
-          <w:szCs w:val="28"/>
+      </w:pPr>
+    </w:p>
+    <w:p>
+      <w:pPr>
+        <w:rPr>
+          <w:rFonts w:hint="eastAsia"/>
           <w:lang w:eastAsia="zh-CN"/>
         </w:rPr>
       </w:pPr>
@@ -760,40 +1869,6 @@
     <w:p>
       <w:pPr>
         <w:rPr>
-          <w:rFonts w:hint="default"/>
-          <w:sz w:val="28"/>
-          <w:szCs w:val="28"/>
-          <w:lang w:val="en-US" w:eastAsia="zh-CN"/>
-        </w:rPr>
-      </w:pPr>
-    </w:p>
-    <w:p>
-      <w:pPr>
-        <w:rPr>
-          <w:rFonts w:hint="eastAsia"/>
-          <w:lang w:eastAsia="zh-CN"/>
-        </w:rPr>
-      </w:pPr>
-    </w:p>
-    <w:p>
-      <w:pPr>
-        <w:rPr>
-          <w:rFonts w:hint="eastAsia"/>
-          <w:lang w:eastAsia="zh-CN"/>
-        </w:rPr>
-      </w:pPr>
-    </w:p>
-    <w:p>
-      <w:pPr>
-        <w:rPr>
-          <w:rFonts w:hint="eastAsia"/>
-          <w:lang w:eastAsia="zh-CN"/>
-        </w:rPr>
-      </w:pPr>
-    </w:p>
-    <w:p>
-      <w:pPr>
-        <w:rPr>
           <w:rFonts w:hint="eastAsia"/>
           <w:lang w:val="en-US" w:eastAsia="zh-CN"/>
         </w:rPr>
@@ -840,31 +1915,31 @@
     <w:p>
       <w:pPr>
         <w:rPr>
-          <w:rFonts w:hint="default"/>
-          <w:vertAlign w:val="baseline"/>
-          <w:lang w:val="en-US" w:eastAsia="zh-CN"/>
-        </w:rPr>
-      </w:pPr>
-      <w:r>
-        <w:rPr>
-          <w:rFonts w:hint="eastAsia"/>
-          <w:vertAlign w:val="baseline"/>
-          <w:lang w:val="en-US" w:eastAsia="zh-CN"/>
-        </w:rPr>
-        <w:t>[3]Baatz Wolfgang,Fornasier Massimo, Markowich Peter,et  al. (2008). Inpainting of Ancient Austrian frescoes[J]. Proceedings of Bridges,2008:150-156.</w:t>
-      </w:r>
-    </w:p>
-    <w:p>
-      <w:pPr>
-        <w:rPr>
-          <w:rFonts w:hint="eastAsia"/>
-          <w:vertAlign w:val="baseline"/>
-          <w:lang w:val="en-US" w:eastAsia="zh-CN"/>
-        </w:rPr>
-      </w:pPr>
-      <w:r>
-        <w:rPr>
-          <w:rFonts w:hint="eastAsia"/>
+          <w:rFonts w:hint="default" w:ascii="Times New Roman" w:hAnsi="Times New Roman" w:cs="Times New Roman"/>
+          <w:vertAlign w:val="baseline"/>
+          <w:lang w:val="en-US" w:eastAsia="zh-CN"/>
+        </w:rPr>
+      </w:pPr>
+      <w:r>
+        <w:rPr>
+          <w:rFonts w:hint="default" w:ascii="Times New Roman" w:hAnsi="Times New Roman" w:cs="Times New Roman"/>
+          <w:vertAlign w:val="baseline"/>
+          <w:lang w:val="en-US" w:eastAsia="zh-CN"/>
+        </w:rPr>
+        <w:t>[3]Baatz W,Fornasier M , et al. (2008). Inpainting of Ancient Austrian frescoes[J]. Proceedings of Bridges,2008:150-156.</w:t>
+      </w:r>
+    </w:p>
+    <w:p>
+      <w:pPr>
+        <w:rPr>
+          <w:rFonts w:hint="default" w:ascii="Times New Roman" w:hAnsi="Times New Roman" w:cs="Times New Roman"/>
+          <w:vertAlign w:val="baseline"/>
+          <w:lang w:val="en-US" w:eastAsia="zh-CN"/>
+        </w:rPr>
+      </w:pPr>
+      <w:r>
+        <w:rPr>
+          <w:rFonts w:hint="default" w:ascii="Times New Roman" w:hAnsi="Times New Roman" w:cs="Times New Roman"/>
           <w:vertAlign w:val="baseline"/>
           <w:lang w:val="en-US" w:eastAsia="zh-CN"/>
         </w:rPr>
@@ -891,14 +1966,14 @@
     <w:p>
       <w:pPr>
         <w:rPr>
-          <w:rFonts w:hint="eastAsia"/>
-          <w:vertAlign w:val="baseline"/>
-          <w:lang w:val="en-US" w:eastAsia="zh-CN"/>
-        </w:rPr>
-      </w:pPr>
-      <w:r>
-        <w:rPr>
-          <w:rFonts w:hint="eastAsia"/>
+          <w:rFonts w:hint="default" w:ascii="Times New Roman" w:hAnsi="Times New Roman" w:cs="Times New Roman"/>
+          <w:vertAlign w:val="baseline"/>
+          <w:lang w:val="en-US" w:eastAsia="zh-CN"/>
+        </w:rPr>
+      </w:pPr>
+      <w:r>
+        <w:rPr>
+          <w:rFonts w:hint="default" w:ascii="Times New Roman" w:hAnsi="Times New Roman" w:cs="Times New Roman"/>
           <w:vertAlign w:val="baseline"/>
           <w:lang w:val="en-US" w:eastAsia="zh-CN"/>
         </w:rPr>
@@ -908,26 +1983,96 @@
     <w:p>
       <w:pPr>
         <w:rPr>
-          <w:rFonts w:hint="default"/>
-          <w:vertAlign w:val="baseline"/>
-          <w:lang w:val="en-US" w:eastAsia="zh-CN"/>
-        </w:rPr>
-      </w:pPr>
-      <w:r>
-        <w:rPr>
-          <w:rFonts w:hint="eastAsia"/>
-          <w:vertAlign w:val="baseline"/>
-          <w:lang w:val="en-US" w:eastAsia="zh-CN"/>
-        </w:rPr>
-        <w:t>[7]</w:t>
-      </w:r>
-      <w:r>
-        <w:rPr>
-          <w:rFonts w:hint="default"/>
-          <w:vertAlign w:val="baseline"/>
-          <w:lang w:val="en-US" w:eastAsia="zh-CN"/>
-        </w:rPr>
-        <w:t>Yeh R A , Chen C , Lim T Y , et al. Semantic Image Inpainting with Deep Generative Models[J]. 2016.</w:t>
+          <w:rFonts w:hint="default" w:ascii="Times New Roman" w:hAnsi="Times New Roman" w:cs="Times New Roman"/>
+          <w:sz w:val="21"/>
+          <w:szCs w:val="21"/>
+          <w:vertAlign w:val="baseline"/>
+          <w:lang w:val="en-US" w:eastAsia="zh-CN"/>
+        </w:rPr>
+      </w:pPr>
+      <w:r>
+        <w:rPr>
+          <w:rFonts w:hint="default" w:ascii="Times New Roman" w:hAnsi="Times New Roman" w:cs="Times New Roman"/>
+          <w:vertAlign w:val="baseline"/>
+          <w:lang w:val="en-US" w:eastAsia="zh-CN"/>
+        </w:rPr>
+        <w:t xml:space="preserve">[7]Yeh R A , Chen C , Lim T Y , et al. Semantic Image Inpainting with Deep Generative Models[J]. </w:t>
+      </w:r>
+      <w:r>
+        <w:rPr>
+          <w:rFonts w:hint="default" w:ascii="Times New Roman" w:hAnsi="Times New Roman" w:cs="Times New Roman"/>
+          <w:sz w:val="21"/>
+          <w:szCs w:val="21"/>
+          <w:vertAlign w:val="baseline"/>
+          <w:lang w:val="en-US" w:eastAsia="zh-CN"/>
+        </w:rPr>
+        <w:t>2016.</w:t>
+      </w:r>
+    </w:p>
+    <w:p>
+      <w:pPr>
+        <w:rPr>
+          <w:rFonts w:hint="default" w:ascii="Times New Roman" w:hAnsi="Times New Roman" w:cs="Times New Roman"/>
+          <w:sz w:val="21"/>
+          <w:szCs w:val="21"/>
+          <w:vertAlign w:val="baseline"/>
+          <w:lang w:val="en-US" w:eastAsia="zh-CN"/>
+        </w:rPr>
+      </w:pPr>
+      <w:r>
+        <w:rPr>
+          <w:rFonts w:hint="default" w:ascii="Times New Roman" w:hAnsi="Times New Roman" w:cs="Times New Roman"/>
+          <w:sz w:val="21"/>
+          <w:szCs w:val="21"/>
+          <w:vertAlign w:val="baseline"/>
+          <w:lang w:val="en-US" w:eastAsia="zh-CN"/>
+        </w:rPr>
+        <w:t xml:space="preserve">[8]Goodfellow I, Pouget-Abadie J , et al. Generative Adversarial Nets[J]. ArXiv.2014 </w:t>
+      </w:r>
+    </w:p>
+    <w:p>
+      <w:pPr>
+        <w:rPr>
+          <w:rFonts w:hint="default" w:ascii="Times New Roman" w:hAnsi="Times New Roman" w:cs="Times New Roman"/>
+          <w:sz w:val="21"/>
+          <w:szCs w:val="21"/>
+          <w:vertAlign w:val="baseline"/>
+          <w:lang w:val="en-US" w:eastAsia="zh-CN"/>
+        </w:rPr>
+      </w:pPr>
+    </w:p>
+    <w:p>
+      <w:pPr>
+        <w:rPr>
+          <w:rFonts w:hint="default" w:ascii="Times New Roman" w:hAnsi="Times New Roman" w:cs="Times New Roman"/>
+          <w:sz w:val="21"/>
+          <w:szCs w:val="21"/>
+          <w:vertAlign w:val="baseline"/>
+          <w:lang w:val="en-US" w:eastAsia="zh-CN"/>
+        </w:rPr>
+      </w:pPr>
+      <w:r>
+        <w:rPr>
+          <w:rFonts w:hint="default" w:ascii="Times New Roman" w:hAnsi="Times New Roman" w:cs="Times New Roman"/>
+          <w:sz w:val="21"/>
+          <w:szCs w:val="21"/>
+          <w:vertAlign w:val="baseline"/>
+          <w:lang w:val="en-US" w:eastAsia="zh-CN"/>
+        </w:rPr>
+        <w:t>[9]</w:t>
+      </w:r>
+      <w:r>
+        <w:rPr>
+          <w:rFonts w:hint="default" w:ascii="Times New Roman" w:hAnsi="Times New Roman" w:eastAsia="Arial" w:cs="Times New Roman"/>
+          <w:i w:val="0"/>
+          <w:caps w:val="0"/>
+          <w:color w:val="333333"/>
+          <w:spacing w:val="0"/>
+          <w:sz w:val="21"/>
+          <w:szCs w:val="21"/>
+          <w:shd w:val="clear" w:fill="FFFFFF"/>
+        </w:rPr>
+        <w:t>Kingma D P, Welling M.Auto-Encoding Variational Bayes[J]. stat, 2014, 1050: 10.</w:t>
       </w:r>
     </w:p>
     <w:sectPr>

</xml_diff>